<commit_message>
last changes before hand in
</commit_message>
<xml_diff>
--- a/B23 Ex01 AdirBenShimol 315388850 YehudaBand 307883827/Ex01_ScreenShots.docx
+++ b/B23 Ex01 AdirBenShimol 315388850 YehudaBand 307883827/Ex01_ScreenShots.docx
@@ -1027,7 +1027,6 @@
                 <w:lang w:val="en-IL"/>
               </w:rPr>
             </w:pPr>
-            <w:proofErr w:type="gramStart"/>
             <w:r>
               <w:rPr>
                 <w:rFonts w:ascii="Fixedsys" w:hAnsi="Fixedsys" w:cs="Fixedsys"/>
@@ -1050,7 +1049,6 @@
               <w:t>ver</w:t>
             </w:r>
             <w:proofErr w:type="spellEnd"/>
-            <w:proofErr w:type="gramEnd"/>
             <w:r>
               <w:rPr>
                 <w:rFonts w:ascii="Fixedsys" w:hAnsi="Fixedsys" w:cs="Fixedsys"/>
@@ -1129,7 +1127,6 @@
                 <w:lang w:val="en-IL"/>
               </w:rPr>
             </w:pPr>
-            <w:proofErr w:type="gramStart"/>
             <w:r>
               <w:rPr>
                 <w:rFonts w:ascii="Fixedsys" w:hAnsi="Fixedsys" w:cs="Fixedsys"/>
@@ -1152,7 +1149,6 @@
               <w:t>ver</w:t>
             </w:r>
             <w:proofErr w:type="spellEnd"/>
-            <w:proofErr w:type="gramEnd"/>
             <w:r>
               <w:rPr>
                 <w:rFonts w:ascii="Fixedsys" w:hAnsi="Fixedsys" w:cs="Fixedsys"/>
@@ -1438,14 +1434,7 @@
               <w:rPr>
                 <w:rFonts w:cstheme="minorHAnsi"/>
               </w:rPr>
-              <w:t xml:space="preserve">Constructor: public instance </w:t>
-            </w:r>
-            <w:proofErr w:type="gramStart"/>
-            <w:r>
-              <w:rPr>
-                <w:rFonts w:cstheme="minorHAnsi"/>
-              </w:rPr>
-              <w:t>void .</w:t>
+              <w:t>Constructor: public instance void .</w:t>
             </w:r>
             <w:proofErr w:type="spellStart"/>
             <w:r>
@@ -1455,7 +1444,6 @@
               <w:t>ctor</w:t>
             </w:r>
             <w:proofErr w:type="spellEnd"/>
-            <w:proofErr w:type="gramEnd"/>
             <w:r>
               <w:rPr>
                 <w:rFonts w:cstheme="minorHAnsi"/>
@@ -1519,21 +1507,7 @@
               <w:rPr>
                 <w:rFonts w:cstheme="minorHAnsi"/>
               </w:rPr>
-              <w:t xml:space="preserve">Method: public static void </w:t>
-            </w:r>
-            <w:proofErr w:type="gramStart"/>
-            <w:r>
-              <w:rPr>
-                <w:rFonts w:cstheme="minorHAnsi"/>
-              </w:rPr>
-              <w:t>Main(</w:t>
-            </w:r>
-            <w:proofErr w:type="gramEnd"/>
-            <w:r>
-              <w:rPr>
-                <w:rFonts w:cstheme="minorHAnsi"/>
-              </w:rPr>
-              <w:t>)</w:t>
+              <w:t>Method: public static void Main()</w:t>
             </w:r>
           </w:p>
         </w:tc>
@@ -1606,14 +1580,7 @@
               <w:rPr>
                 <w:rFonts w:cstheme="minorHAnsi"/>
               </w:rPr>
-              <w:t xml:space="preserve">Constructor: public instance </w:t>
-            </w:r>
-            <w:proofErr w:type="gramStart"/>
-            <w:r>
-              <w:rPr>
-                <w:rFonts w:cstheme="minorHAnsi"/>
-              </w:rPr>
-              <w:t>void .</w:t>
+              <w:t>Constructor: public instance void .</w:t>
             </w:r>
             <w:proofErr w:type="spellStart"/>
             <w:r>
@@ -1623,7 +1590,6 @@
               <w:t>ctor</w:t>
             </w:r>
             <w:proofErr w:type="spellEnd"/>
-            <w:proofErr w:type="gramEnd"/>
             <w:r>
               <w:rPr>
                 <w:rFonts w:cstheme="minorHAnsi"/>
@@ -1690,7 +1656,6 @@
               <w:t xml:space="preserve">Method: public static void </w:t>
             </w:r>
             <w:proofErr w:type="spellStart"/>
-            <w:proofErr w:type="gramStart"/>
             <w:r>
               <w:rPr>
                 <w:rFonts w:cstheme="minorHAnsi"/>
@@ -1702,14 +1667,7 @@
               <w:rPr>
                 <w:rFonts w:cstheme="minorHAnsi"/>
               </w:rPr>
-              <w:t>(</w:t>
-            </w:r>
-            <w:proofErr w:type="gramEnd"/>
-            <w:r>
-              <w:rPr>
-                <w:rFonts w:cstheme="minorHAnsi"/>
-              </w:rPr>
-              <w:t>)</w:t>
+              <w:t>()</w:t>
             </w:r>
           </w:p>
         </w:tc>
@@ -1771,7 +1729,6 @@
               <w:t xml:space="preserve">Method: private static bool </w:t>
             </w:r>
             <w:proofErr w:type="spellStart"/>
-            <w:proofErr w:type="gramStart"/>
             <w:r>
               <w:rPr>
                 <w:rFonts w:cstheme="minorHAnsi"/>
@@ -1783,14 +1740,7 @@
               <w:rPr>
                 <w:rFonts w:cstheme="minorHAnsi"/>
               </w:rPr>
-              <w:t>(</w:t>
-            </w:r>
-            <w:proofErr w:type="gramEnd"/>
-            <w:r>
-              <w:rPr>
-                <w:rFonts w:cstheme="minorHAnsi"/>
-              </w:rPr>
-              <w:t>)</w:t>
+              <w:t>()</w:t>
             </w:r>
           </w:p>
         </w:tc>
@@ -1866,7 +1816,6 @@
               <w:t xml:space="preserve"> </w:t>
             </w:r>
             <w:proofErr w:type="spellStart"/>
-            <w:proofErr w:type="gramStart"/>
             <w:r>
               <w:rPr>
                 <w:rFonts w:cstheme="minorHAnsi"/>
@@ -1878,14 +1827,7 @@
               <w:rPr>
                 <w:rFonts w:cstheme="minorHAnsi"/>
               </w:rPr>
-              <w:t>(</w:t>
-            </w:r>
-            <w:proofErr w:type="gramEnd"/>
-            <w:r>
-              <w:rPr>
-                <w:rFonts w:cstheme="minorHAnsi"/>
-              </w:rPr>
-              <w:t>)</w:t>
+              <w:t>()</w:t>
             </w:r>
           </w:p>
         </w:tc>
@@ -1950,7 +1892,6 @@
               <w:t xml:space="preserve">Method: private static void </w:t>
             </w:r>
             <w:proofErr w:type="spellStart"/>
-            <w:proofErr w:type="gramStart"/>
             <w:r>
               <w:rPr>
                 <w:rFonts w:cstheme="minorHAnsi"/>
@@ -1962,14 +1903,7 @@
               <w:rPr>
                 <w:rFonts w:cstheme="minorHAnsi"/>
               </w:rPr>
-              <w:t>(</w:t>
-            </w:r>
-            <w:proofErr w:type="gramEnd"/>
-            <w:r>
-              <w:rPr>
-                <w:rFonts w:cstheme="minorHAnsi"/>
-              </w:rPr>
-              <w:t>)</w:t>
+              <w:t>()</w:t>
             </w:r>
           </w:p>
         </w:tc>
@@ -2176,14 +2110,7 @@
               <w:rPr>
                 <w:rFonts w:cstheme="minorHAnsi"/>
               </w:rPr>
-              <w:t xml:space="preserve">Constructor: public instance </w:t>
-            </w:r>
-            <w:proofErr w:type="gramStart"/>
-            <w:r>
-              <w:rPr>
-                <w:rFonts w:cstheme="minorHAnsi"/>
-              </w:rPr>
-              <w:t>void .</w:t>
+              <w:t>Constructor: public instance void .</w:t>
             </w:r>
             <w:proofErr w:type="spellStart"/>
             <w:r>
@@ -2193,7 +2120,6 @@
               <w:t>ctor</w:t>
             </w:r>
             <w:proofErr w:type="spellEnd"/>
-            <w:proofErr w:type="gramEnd"/>
             <w:r>
               <w:rPr>
                 <w:rFonts w:cstheme="minorHAnsi"/>
@@ -2260,7 +2186,6 @@
               <w:t xml:space="preserve">Method: public static void </w:t>
             </w:r>
             <w:proofErr w:type="spellStart"/>
-            <w:proofErr w:type="gramStart"/>
             <w:r>
               <w:rPr>
                 <w:rFonts w:cstheme="minorHAnsi"/>
@@ -2272,14 +2197,7 @@
               <w:rPr>
                 <w:rFonts w:cstheme="minorHAnsi"/>
               </w:rPr>
-              <w:t>(</w:t>
-            </w:r>
-            <w:proofErr w:type="gramEnd"/>
-            <w:r>
-              <w:rPr>
-                <w:rFonts w:cstheme="minorHAnsi"/>
-              </w:rPr>
-              <w:t>)</w:t>
+              <w:t>()</w:t>
             </w:r>
           </w:p>
         </w:tc>
@@ -2338,14 +2256,7 @@
               <w:rPr>
                 <w:rFonts w:cstheme="minorHAnsi"/>
               </w:rPr>
-              <w:t xml:space="preserve">Method: public static </w:t>
-            </w:r>
-            <w:proofErr w:type="gramStart"/>
-            <w:r>
-              <w:rPr>
-                <w:rFonts w:cstheme="minorHAnsi"/>
-              </w:rPr>
-              <w:t xml:space="preserve">void  </w:t>
+              <w:t xml:space="preserve">Method: public static void  </w:t>
             </w:r>
             <w:proofErr w:type="spellStart"/>
             <w:r>
@@ -2355,7 +2266,6 @@
               <w:t>RunSandClockProgram</w:t>
             </w:r>
             <w:proofErr w:type="spellEnd"/>
-            <w:proofErr w:type="gramEnd"/>
             <w:r>
               <w:rPr>
                 <w:rFonts w:cstheme="minorHAnsi"/>
@@ -2422,7 +2332,6 @@
               <w:t xml:space="preserve">Method: private static int </w:t>
             </w:r>
             <w:proofErr w:type="spellStart"/>
-            <w:proofErr w:type="gramStart"/>
             <w:r>
               <w:rPr>
                 <w:rFonts w:cstheme="minorHAnsi"/>
@@ -2434,14 +2343,7 @@
               <w:rPr>
                 <w:rFonts w:cstheme="minorHAnsi"/>
               </w:rPr>
-              <w:t>(</w:t>
-            </w:r>
-            <w:proofErr w:type="gramEnd"/>
-            <w:r>
-              <w:rPr>
-                <w:rFonts w:cstheme="minorHAnsi"/>
-              </w:rPr>
-              <w:t>StringBuilder, int, int)</w:t>
+              <w:t>(StringBuilder, int, int)</w:t>
             </w:r>
           </w:p>
         </w:tc>
@@ -2500,14 +2402,7 @@
               <w:rPr>
                 <w:rFonts w:cstheme="minorHAnsi"/>
               </w:rPr>
-              <w:t xml:space="preserve">Method: private static </w:t>
-            </w:r>
-            <w:proofErr w:type="gramStart"/>
-            <w:r>
-              <w:rPr>
-                <w:rFonts w:cstheme="minorHAnsi"/>
-              </w:rPr>
-              <w:t xml:space="preserve">bool  </w:t>
+              <w:t xml:space="preserve">Method: private static bool  </w:t>
             </w:r>
             <w:proofErr w:type="spellStart"/>
             <w:r>
@@ -2517,23 +2412,12 @@
               <w:t>checkIfAscendingSeries</w:t>
             </w:r>
             <w:proofErr w:type="spellEnd"/>
-            <w:proofErr w:type="gramEnd"/>
             <w:r>
               <w:rPr>
                 <w:rFonts w:cstheme="minorHAnsi"/>
               </w:rPr>
               <w:t>(string)</w:t>
             </w:r>
-          </w:p>
-          <w:p>
-            <w:pPr>
-              <w:pStyle w:val="ListParagraph"/>
-              <w:spacing w:line="360" w:lineRule="auto"/>
-              <w:ind w:left="0"/>
-              <w:rPr>
-                <w:rFonts w:cstheme="minorHAnsi"/>
-              </w:rPr>
-            </w:pPr>
           </w:p>
         </w:tc>
       </w:tr>

</xml_diff>